<commit_message>
orders.html filters container done
</commit_message>
<xml_diff>
--- a/Тех. задание.docx
+++ b/Тех. задание.docx
@@ -2912,20 +2912,40 @@
     <w:p>
       <w:pPr>
         <w:pStyle w:val="2"/>
-      </w:pPr>
-      <w:r>
+        <w:rPr>
+          <w:highlight w:val="green"/>
+        </w:rPr>
+      </w:pPr>
+      <w:r>
+        <w:rPr>
+          <w:highlight w:val="green"/>
+        </w:rPr>
         <w:t>Страница</w:t>
       </w:r>
       <w:r>
-        <w:t xml:space="preserve"> </w:t>
-      </w:r>
-      <w:r>
-        <w:t>«Результаты поиска» (Бренды)</w:t>
-      </w:r>
-    </w:p>
-    <w:p/>
-    <w:p>
-      <w:r>
+        <w:rPr>
+          <w:highlight w:val="green"/>
+        </w:rPr>
+        <w:t xml:space="preserve"> «Результаты поиска» (Бренды)</w:t>
+      </w:r>
+    </w:p>
+    <w:p>
+      <w:pPr>
+        <w:rPr>
+          <w:highlight w:val="green"/>
+        </w:rPr>
+      </w:pPr>
+    </w:p>
+    <w:p>
+      <w:pPr>
+        <w:rPr>
+          <w:highlight w:val="green"/>
+        </w:rPr>
+      </w:pPr>
+      <w:r>
+        <w:rPr>
+          <w:highlight w:val="green"/>
+        </w:rPr>
         <w:t>По сути таблица со ссылками</w:t>
       </w:r>
     </w:p>
@@ -2933,6 +2953,7 @@
       <w:r>
         <w:rPr>
           <w:noProof/>
+          <w:highlight w:val="green"/>
           <w:lang w:eastAsia="ru-RU"/>
         </w:rPr>
         <w:drawing>
@@ -2976,70 +2997,120 @@
     <w:p>
       <w:pPr>
         <w:pStyle w:val="2"/>
-      </w:pPr>
-      <w:r>
+        <w:rPr>
+          <w:highlight w:val="green"/>
+        </w:rPr>
+      </w:pPr>
+      <w:r>
+        <w:rPr>
+          <w:highlight w:val="green"/>
+        </w:rPr>
         <w:t>Страница «Результаты поиска» (Предложения)</w:t>
       </w:r>
     </w:p>
-    <w:p/>
-    <w:p>
-      <w:r>
+    <w:p>
+      <w:pPr>
+        <w:rPr>
+          <w:highlight w:val="green"/>
+        </w:rPr>
+      </w:pPr>
+    </w:p>
+    <w:p>
+      <w:pPr>
+        <w:rPr>
+          <w:highlight w:val="green"/>
+        </w:rPr>
+      </w:pPr>
+      <w:r>
+        <w:rPr>
+          <w:highlight w:val="green"/>
+        </w:rPr>
         <w:t xml:space="preserve">По сути тоже таблица с данными (пиктограммы используем </w:t>
       </w:r>
       <w:r>
         <w:rPr>
+          <w:highlight w:val="green"/>
           <w:lang w:val="en-US"/>
         </w:rPr>
         <w:t>bootstrap</w:t>
       </w:r>
       <w:r>
+        <w:rPr>
+          <w:highlight w:val="green"/>
+        </w:rPr>
         <w:t>-</w:t>
       </w:r>
       <w:r>
         <w:rPr>
+          <w:highlight w:val="green"/>
           <w:lang w:val="en-US"/>
         </w:rPr>
         <w:t>icons</w:t>
       </w:r>
       <w:r>
-        <w:t xml:space="preserve"> </w:t>
-      </w:r>
-      <w:r>
-        <w:t>–</w:t>
-      </w:r>
-      <w:r>
-        <w:t xml:space="preserve"> </w:t>
-      </w:r>
-      <w:r>
-        <w:t xml:space="preserve">пиктограмма сортировки результатов поиска меняется, </w:t>
+        <w:rPr>
+          <w:highlight w:val="green"/>
+        </w:rPr>
+        <w:t xml:space="preserve"> – пиктограмма сортировки результатов поиска меняется</w:t>
+      </w:r>
+      <w:r>
+        <w:rPr>
+          <w:highlight w:val="green"/>
+        </w:rPr>
+        <w:t xml:space="preserve">, </w:t>
       </w:r>
       <w:proofErr w:type="spellStart"/>
       <w:r>
+        <w:rPr>
+          <w:highlight w:val="green"/>
+        </w:rPr>
         <w:t>контрол</w:t>
       </w:r>
       <w:proofErr w:type="spellEnd"/>
       <w:r>
+        <w:rPr>
+          <w:highlight w:val="green"/>
+        </w:rPr>
         <w:t xml:space="preserve"> для изменения кол-ва хорошо бы подверстать – </w:t>
       </w:r>
       <w:proofErr w:type="spellStart"/>
       <w:r>
         <w:rPr>
+          <w:highlight w:val="green"/>
           <w:lang w:val="en-US"/>
         </w:rPr>
         <w:t>onHover</w:t>
       </w:r>
       <w:proofErr w:type="spellEnd"/>
       <w:r>
-        <w:t>, цифру по центру и т.п. также не забываем про пейджинг)</w:t>
-      </w:r>
-      <w:r>
+        <w:rPr>
+          <w:highlight w:val="green"/>
+        </w:rPr>
+        <w:t>, цифру по центру и т.п. также не забываем про пейджинг</w:t>
+      </w:r>
+      <w:r>
+        <w:rPr>
+          <w:highlight w:val="green"/>
+        </w:rPr>
+        <w:t>)</w:t>
+      </w:r>
+      <w:r>
+        <w:rPr>
+          <w:highlight w:val="green"/>
+        </w:rPr>
         <w:t>. Данные таблица, когда перестают влезать в ширину экрана, подвергаются трансформации (тут также есть почва для «творчества» - сейчас сделано не лучшим образом):</w:t>
       </w:r>
     </w:p>
     <w:p>
+      <w:pPr>
+        <w:rPr>
+          <w:highlight w:val="green"/>
+        </w:rPr>
+      </w:pPr>
       <w:r>
         <w:rPr>
           <w:noProof/>
+          <w:highlight w:val="green"/>
           <w:lang w:eastAsia="ru-RU"/>
         </w:rPr>
         <w:drawing>
@@ -3082,22 +3153,48 @@
     <w:p>
       <w:pPr>
         <w:pStyle w:val="2"/>
-      </w:pPr>
-      <w:r>
+        <w:rPr>
+          <w:highlight w:val="green"/>
+        </w:rPr>
+      </w:pPr>
+      <w:r>
+        <w:rPr>
+          <w:highlight w:val="green"/>
+        </w:rPr>
         <w:t>Элемент корзины</w:t>
       </w:r>
     </w:p>
-    <w:p/>
-    <w:p>
-      <w:r>
+    <w:p>
+      <w:pPr>
+        <w:rPr>
+          <w:highlight w:val="green"/>
+        </w:rPr>
+      </w:pPr>
+    </w:p>
+    <w:p>
+      <w:pPr>
+        <w:rPr>
+          <w:highlight w:val="green"/>
+        </w:rPr>
+      </w:pPr>
+      <w:r>
+        <w:rPr>
+          <w:highlight w:val="green"/>
+        </w:rPr>
         <w:t xml:space="preserve">Когда контента много и появляется вертикальный </w:t>
       </w:r>
       <w:proofErr w:type="spellStart"/>
       <w:r>
+        <w:rPr>
+          <w:highlight w:val="green"/>
+        </w:rPr>
         <w:t>скрол</w:t>
       </w:r>
       <w:proofErr w:type="spellEnd"/>
       <w:r>
+        <w:rPr>
+          <w:highlight w:val="green"/>
+        </w:rPr>
         <w:t xml:space="preserve"> – то при прокручивании вниз элементы корзины остаётся наверху, выглядит это приблизительно так:</w:t>
       </w:r>
     </w:p>
@@ -3105,6 +3202,7 @@
       <w:r>
         <w:rPr>
           <w:noProof/>
+          <w:highlight w:val="green"/>
           <w:lang w:eastAsia="ru-RU"/>
         </w:rPr>
         <w:drawing>
@@ -3148,21 +3246,47 @@
     <w:p>
       <w:pPr>
         <w:pStyle w:val="2"/>
-      </w:pPr>
-      <w:r>
+        <w:rPr>
+          <w:highlight w:val="green"/>
+        </w:rPr>
+      </w:pPr>
+      <w:r>
+        <w:rPr>
+          <w:highlight w:val="green"/>
+        </w:rPr>
         <w:t>Страница «Заказы»</w:t>
       </w:r>
     </w:p>
-    <w:p/>
-    <w:p>
-      <w:r>
+    <w:p>
+      <w:pPr>
+        <w:rPr>
+          <w:highlight w:val="green"/>
+        </w:rPr>
+      </w:pPr>
+    </w:p>
+    <w:p>
+      <w:pPr>
+        <w:rPr>
+          <w:highlight w:val="green"/>
+        </w:rPr>
+      </w:pPr>
+      <w:r>
+        <w:rPr>
+          <w:highlight w:val="green"/>
+        </w:rPr>
         <w:t>Сверху фильтр. Под ним таблица с данными. Фильтр трансформируется в зависимости от ширины страницы:</w:t>
       </w:r>
     </w:p>
     <w:p>
+      <w:pPr>
+        <w:rPr>
+          <w:highlight w:val="green"/>
+        </w:rPr>
+      </w:pPr>
       <w:r>
         <w:rPr>
           <w:noProof/>
+          <w:highlight w:val="green"/>
           <w:lang w:eastAsia="ru-RU"/>
         </w:rPr>
         <w:drawing>
@@ -3203,9 +3327,15 @@
       </w:r>
     </w:p>
     <w:p>
+      <w:pPr>
+        <w:rPr>
+          <w:highlight w:val="green"/>
+        </w:rPr>
+      </w:pPr>
       <w:r>
         <w:rPr>
           <w:noProof/>
+          <w:highlight w:val="green"/>
           <w:lang w:eastAsia="ru-RU"/>
         </w:rPr>
         <w:drawing>
@@ -3246,9 +3376,16 @@
       </w:r>
     </w:p>
     <w:p>
+      <w:pPr>
+        <w:rPr>
+          <w:highlight w:val="green"/>
+          <w:lang w:val="en-US"/>
+        </w:rPr>
+      </w:pPr>
       <w:r>
         <w:rPr>
           <w:noProof/>
+          <w:highlight w:val="green"/>
           <w:lang w:eastAsia="ru-RU"/>
         </w:rPr>
         <w:drawing>
@@ -3292,6 +3429,7 @@
       <w:r>
         <w:rPr>
           <w:noProof/>
+          <w:highlight w:val="green"/>
           <w:lang w:eastAsia="ru-RU"/>
         </w:rPr>
         <w:drawing>
@@ -3336,19 +3474,32 @@
         <w:rPr>
           <w:b/>
           <w:color w:val="ED7D31" w:themeColor="accent2"/>
+          <w:highlight w:val="green"/>
         </w:rPr>
         <w:t>Добавление</w:t>
       </w:r>
       <w:r>
+        <w:rPr>
+          <w:highlight w:val="green"/>
+        </w:rPr>
         <w:t xml:space="preserve">: Будет ещё 2 дополнительных фильтра (по образу и подобию имеющихся «Бренд» и «Артикул»): «№ заказа» и «Клиентский № заказа» - по сути ещё 2 </w:t>
       </w:r>
       <w:proofErr w:type="spellStart"/>
       <w:r>
+        <w:rPr>
+          <w:highlight w:val="green"/>
+        </w:rPr>
         <w:t>инпута</w:t>
       </w:r>
       <w:proofErr w:type="spellEnd"/>
       <w:r>
-        <w:t xml:space="preserve"> – текущие можно сделать изначально уже. Также </w:t>
+        <w:rPr>
+          <w:highlight w:val="green"/>
+        </w:rPr>
+        <w:t xml:space="preserve"> – текущие можно сделать изначально уже.</w:t>
+      </w:r>
+      <w:r>
+        <w:t xml:space="preserve"> Также </w:t>
       </w:r>
       <w:proofErr w:type="spellStart"/>
       <w:r>
@@ -3461,6 +3612,40 @@
           </wp:inline>
         </w:drawing>
       </w:r>
+      <w:bookmarkStart w:id="0" w:name="_GoBack"/>
+      <w:bookmarkEnd w:id="0"/>
+    </w:p>
+    <w:p>
+      <w:pPr>
+        <w:rPr>
+          <w:b/>
+          <w:color w:val="ED7D31" w:themeColor="accent2"/>
+        </w:rPr>
+      </w:pPr>
+      <w:hyperlink r:id="rId43" w:history="1">
+        <w:r>
+          <w:rPr>
+            <w:rStyle w:val="a4"/>
+            <w:b/>
+          </w:rPr>
+          <w:t>https://select2.org/getting-started/basic-usage</w:t>
+        </w:r>
+      </w:hyperlink>
+      <w:r>
+        <w:rPr>
+          <w:b/>
+          <w:color w:val="ED7D31" w:themeColor="accent2"/>
+        </w:rPr>
+        <w:t xml:space="preserve"> </w:t>
+      </w:r>
+    </w:p>
+    <w:p>
+      <w:pPr>
+        <w:rPr>
+          <w:b/>
+          <w:color w:val="ED7D31" w:themeColor="accent2"/>
+        </w:rPr>
+      </w:pPr>
     </w:p>
     <w:p>
       <w:pPr>
@@ -3494,57 +3679,6 @@
             <wp:extent cx="5940425" cy="4078605"/>
             <wp:effectExtent l="0" t="0" r="3175" b="0"/>
             <wp:docPr id="37" name="Рисунок 37"/>
-            <wp:cNvGraphicFramePr>
-              <a:graphicFrameLocks xmlns:a="http://schemas.openxmlformats.org/drawingml/2006/main" noChangeAspect="1"/>
-            </wp:cNvGraphicFramePr>
-            <a:graphic xmlns:a="http://schemas.openxmlformats.org/drawingml/2006/main">
-              <a:graphicData uri="http://schemas.openxmlformats.org/drawingml/2006/picture">
-                <pic:pic xmlns:pic="http://schemas.openxmlformats.org/drawingml/2006/picture">
-                  <pic:nvPicPr>
-                    <pic:cNvPr id="1" name=""/>
-                    <pic:cNvPicPr/>
-                  </pic:nvPicPr>
-                  <pic:blipFill>
-                    <a:blip r:embed="rId43"/>
-                    <a:stretch>
-                      <a:fillRect/>
-                    </a:stretch>
-                  </pic:blipFill>
-                  <pic:spPr>
-                    <a:xfrm>
-                      <a:off x="0" y="0"/>
-                      <a:ext cx="5940425" cy="4078605"/>
-                    </a:xfrm>
-                    <a:prstGeom prst="rect">
-                      <a:avLst/>
-                    </a:prstGeom>
-                  </pic:spPr>
-                </pic:pic>
-              </a:graphicData>
-            </a:graphic>
-          </wp:inline>
-        </w:drawing>
-      </w:r>
-    </w:p>
-    <w:p/>
-    <w:p>
-      <w:bookmarkStart w:id="0" w:name="_GoBack"/>
-      <w:bookmarkEnd w:id="0"/>
-      <w:r>
-        <w:t>Ниже таблицы с данными блок пейджинга и «отображать по»:</w:t>
-      </w:r>
-    </w:p>
-    <w:p>
-      <w:r>
-        <w:rPr>
-          <w:noProof/>
-          <w:lang w:eastAsia="ru-RU"/>
-        </w:rPr>
-        <w:drawing>
-          <wp:inline distT="0" distB="0" distL="0" distR="0" wp14:anchorId="74965D42" wp14:editId="71CE3E6B">
-            <wp:extent cx="5940425" cy="480695"/>
-            <wp:effectExtent l="0" t="0" r="3175" b="0"/>
-            <wp:docPr id="2" name="Рисунок 2"/>
             <wp:cNvGraphicFramePr>
               <a:graphicFrameLocks xmlns:a="http://schemas.openxmlformats.org/drawingml/2006/main" noChangeAspect="1"/>
             </wp:cNvGraphicFramePr>
@@ -3564,7 +3698,7 @@
                   <pic:spPr>
                     <a:xfrm>
                       <a:off x="0" y="0"/>
-                      <a:ext cx="5940425" cy="480695"/>
+                      <a:ext cx="5940425" cy="4078605"/>
                     </a:xfrm>
                     <a:prstGeom prst="rect">
                       <a:avLst/>
@@ -3579,156 +3713,8 @@
     </w:p>
     <w:p/>
     <w:p>
-      <w:pPr>
-        <w:pStyle w:val="2"/>
-      </w:pPr>
-      <w:r>
-        <w:t>Страница «Настройки»</w:t>
-      </w:r>
-    </w:p>
-    <w:p/>
-    <w:p>
-      <w:r>
-        <w:t xml:space="preserve">2 вкладки: </w:t>
-      </w:r>
-      <w:r>
-        <w:t xml:space="preserve">в </w:t>
-      </w:r>
-      <w:proofErr w:type="spellStart"/>
-      <w:r>
-        <w:t>выпадашке</w:t>
-      </w:r>
-      <w:proofErr w:type="spellEnd"/>
-      <w:r>
-        <w:t xml:space="preserve"> при выборе «Раз в сутки» появляется вторая </w:t>
-      </w:r>
-      <w:proofErr w:type="spellStart"/>
-      <w:r>
-        <w:t>выпадашка</w:t>
-      </w:r>
-      <w:proofErr w:type="spellEnd"/>
-      <w:r>
-        <w:t xml:space="preserve"> (их хорошо бы </w:t>
-      </w:r>
-      <w:proofErr w:type="spellStart"/>
-      <w:r>
-        <w:t>застилить</w:t>
-      </w:r>
-      <w:proofErr w:type="spellEnd"/>
-      <w:r>
-        <w:t xml:space="preserve"> как писал выше</w:t>
-      </w:r>
-      <w:r>
-        <w:t xml:space="preserve"> это же касается и кнопок</w:t>
-      </w:r>
-      <w:r>
-        <w:t>).</w:t>
-      </w:r>
-    </w:p>
-    <w:p/>
-    <w:p>
-      <w:pPr>
-        <w:pStyle w:val="2"/>
-      </w:pPr>
-      <w:r>
-        <w:t>Страница «Загрузка в корзину»</w:t>
-      </w:r>
-    </w:p>
-    <w:p/>
-    <w:p>
-      <w:r>
-        <w:t xml:space="preserve">Во многом схожая </w:t>
-      </w:r>
-      <w:proofErr w:type="gramStart"/>
-      <w:r>
-        <w:t>со странице</w:t>
-      </w:r>
-      <w:proofErr w:type="gramEnd"/>
-      <w:r>
-        <w:t xml:space="preserve"> «</w:t>
-      </w:r>
-      <w:proofErr w:type="spellStart"/>
-      <w:r>
-        <w:t>Проценка</w:t>
-      </w:r>
-      <w:proofErr w:type="spellEnd"/>
-      <w:r>
-        <w:t xml:space="preserve">». Также нужно </w:t>
-      </w:r>
-      <w:proofErr w:type="spellStart"/>
-      <w:r>
-        <w:t>застилить</w:t>
-      </w:r>
-      <w:proofErr w:type="spellEnd"/>
-      <w:r>
-        <w:t xml:space="preserve"> </w:t>
-      </w:r>
-      <w:r>
-        <w:rPr>
-          <w:lang w:val="en-US"/>
-        </w:rPr>
-        <w:t>input</w:t>
-      </w:r>
-      <w:r>
-        <w:t xml:space="preserve"> </w:t>
-      </w:r>
-      <w:r>
-        <w:rPr>
-          <w:lang w:val="en-US"/>
-        </w:rPr>
-        <w:t>type</w:t>
-      </w:r>
-      <w:r>
-        <w:t>=</w:t>
-      </w:r>
-      <w:r>
-        <w:rPr>
-          <w:lang w:val="en-US"/>
-        </w:rPr>
-        <w:t>file</w:t>
-      </w:r>
-      <w:r>
-        <w:t xml:space="preserve">, </w:t>
-      </w:r>
-      <w:r>
-        <w:t>кнопку. Маркированный список (</w:t>
-      </w:r>
-      <w:proofErr w:type="spellStart"/>
-      <w:r>
-        <w:rPr>
-          <w:lang w:val="en-US"/>
-        </w:rPr>
-        <w:t>ol</w:t>
-      </w:r>
-      <w:proofErr w:type="spellEnd"/>
-      <w:r>
-        <w:t>)</w:t>
-      </w:r>
-      <w:r>
-        <w:t>.</w:t>
-      </w:r>
-    </w:p>
-    <w:p/>
-    <w:p>
-      <w:pPr>
-        <w:pStyle w:val="2"/>
-      </w:pPr>
-      <w:r>
-        <w:t>Страница «Корзина»</w:t>
-      </w:r>
-    </w:p>
-    <w:p/>
-    <w:p>
-      <w:r>
-        <w:t xml:space="preserve">Сверху область общих </w:t>
-      </w:r>
-      <w:proofErr w:type="spellStart"/>
-      <w:r>
-        <w:t>валидационных</w:t>
-      </w:r>
-      <w:proofErr w:type="spellEnd"/>
-      <w:r>
-        <w:t xml:space="preserve"> сообщений:</w:t>
+      <w:r>
+        <w:t>Ниже таблицы с данными блок пейджинга и «отображать по»:</w:t>
       </w:r>
     </w:p>
     <w:p>
@@ -3738,10 +3724,10 @@
           <w:lang w:eastAsia="ru-RU"/>
         </w:rPr>
         <w:drawing>
-          <wp:inline distT="0" distB="0" distL="0" distR="0" wp14:anchorId="17969475" wp14:editId="146223BF">
-            <wp:extent cx="5940425" cy="1216660"/>
-            <wp:effectExtent l="0" t="0" r="3175" b="2540"/>
-            <wp:docPr id="3" name="Рисунок 3"/>
+          <wp:inline distT="0" distB="0" distL="0" distR="0" wp14:anchorId="74965D42" wp14:editId="71CE3E6B">
+            <wp:extent cx="5940425" cy="480695"/>
+            <wp:effectExtent l="0" t="0" r="3175" b="0"/>
+            <wp:docPr id="2" name="Рисунок 2"/>
             <wp:cNvGraphicFramePr>
               <a:graphicFrameLocks xmlns:a="http://schemas.openxmlformats.org/drawingml/2006/main" noChangeAspect="1"/>
             </wp:cNvGraphicFramePr>
@@ -3761,7 +3747,7 @@
                   <pic:spPr>
                     <a:xfrm>
                       <a:off x="0" y="0"/>
-                      <a:ext cx="5940425" cy="1216660"/>
+                      <a:ext cx="5940425" cy="480695"/>
                     </a:xfrm>
                     <a:prstGeom prst="rect">
                       <a:avLst/>
@@ -3774,67 +3760,175 @@
         </w:drawing>
       </w:r>
     </w:p>
-    <w:p>
-      <w:r>
-        <w:t xml:space="preserve">Затем таблица с данными и </w:t>
+    <w:p/>
+    <w:p>
+      <w:pPr>
+        <w:pStyle w:val="2"/>
+      </w:pPr>
+      <w:r>
+        <w:t>Страница «Настройки»</w:t>
+      </w:r>
+    </w:p>
+    <w:p/>
+    <w:p>
+      <w:r>
+        <w:t xml:space="preserve">2 вкладки: </w:t>
+      </w:r>
+      <w:r>
+        <w:t xml:space="preserve">в </w:t>
       </w:r>
       <w:proofErr w:type="spellStart"/>
       <w:r>
+        <w:t>выпадашке</w:t>
+      </w:r>
+      <w:proofErr w:type="spellEnd"/>
+      <w:r>
+        <w:t xml:space="preserve"> при выборе «Раз в сутки» появляется вторая </w:t>
+      </w:r>
+      <w:proofErr w:type="spellStart"/>
+      <w:r>
         <w:t>выпадашка</w:t>
       </w:r>
       <w:proofErr w:type="spellEnd"/>
       <w:r>
-        <w:t xml:space="preserve"> с сортировкой (</w:t>
+        <w:t xml:space="preserve"> (их хорошо бы </w:t>
       </w:r>
       <w:proofErr w:type="spellStart"/>
       <w:r>
-        <w:t>выпдашку</w:t>
+        <w:t>застилить</w:t>
       </w:r>
       <w:proofErr w:type="spellEnd"/>
       <w:r>
-        <w:t xml:space="preserve"> нужно </w:t>
+        <w:t xml:space="preserve"> как писал выше</w:t>
+      </w:r>
+      <w:r>
+        <w:t xml:space="preserve"> это же касается и кнопок</w:t>
+      </w:r>
+      <w:r>
+        <w:t>).</w:t>
+      </w:r>
+    </w:p>
+    <w:p/>
+    <w:p>
+      <w:pPr>
+        <w:pStyle w:val="2"/>
+      </w:pPr>
+      <w:r>
+        <w:t>Страница «Загрузка в корзину»</w:t>
+      </w:r>
+    </w:p>
+    <w:p>
+      <w:pPr>
+        <w:rPr>
+          <w:lang w:val="en-US"/>
+        </w:rPr>
+      </w:pPr>
+    </w:p>
+    <w:p>
+      <w:r>
+        <w:t>Во многом схожая со странице</w:t>
+      </w:r>
+      <w:r>
+        <w:t>й</w:t>
+      </w:r>
+      <w:r>
+        <w:t xml:space="preserve"> «</w:t>
       </w:r>
       <w:proofErr w:type="spellStart"/>
       <w:r>
-        <w:t>перестилить</w:t>
+        <w:t>Проценка</w:t>
       </w:r>
       <w:proofErr w:type="spellEnd"/>
       <w:r>
-        <w:t xml:space="preserve"> как было описано выше). В таблице с данными предусмотреть также вывод </w:t>
+        <w:t xml:space="preserve">». Также нужно </w:t>
       </w:r>
       <w:proofErr w:type="spellStart"/>
       <w:r>
-        <w:t>валидацинных</w:t>
+        <w:t>застилить</w:t>
       </w:r>
       <w:proofErr w:type="spellEnd"/>
       <w:r>
-        <w:t xml:space="preserve"> сообщений, выровнять элементы по высоте предусмотреть </w:t>
+        <w:t xml:space="preserve"> </w:t>
+      </w:r>
+      <w:r>
+        <w:rPr>
+          <w:lang w:val="en-US"/>
+        </w:rPr>
+        <w:t>input</w:t>
+      </w:r>
+      <w:r>
+        <w:t xml:space="preserve"> </w:t>
+      </w:r>
+      <w:r>
+        <w:rPr>
+          <w:lang w:val="en-US"/>
+        </w:rPr>
+        <w:t>type</w:t>
+      </w:r>
+      <w:r>
+        <w:t>=</w:t>
+      </w:r>
+      <w:r>
+        <w:rPr>
+          <w:lang w:val="en-US"/>
+        </w:rPr>
+        <w:t>file</w:t>
+      </w:r>
+      <w:r>
+        <w:t xml:space="preserve">, </w:t>
+      </w:r>
+      <w:r>
+        <w:t>кнопку. Маркированный список (</w:t>
       </w:r>
       <w:proofErr w:type="spellStart"/>
       <w:r>
-        <w:t>респонсивность</w:t>
+        <w:rPr>
+          <w:lang w:val="en-US"/>
+        </w:rPr>
+        <w:t>ol</w:t>
       </w:r>
       <w:proofErr w:type="spellEnd"/>
       <w:r>
-        <w:t xml:space="preserve"> (сейчас всё начинает «плыть» при изменении размера экрана):</w:t>
-      </w:r>
-    </w:p>
-    <w:p>
-      <w:pPr>
-        <w:rPr>
-          <w:lang w:val="en-US"/>
-        </w:rPr>
-      </w:pPr>
+        <w:t>)</w:t>
+      </w:r>
+      <w:r>
+        <w:t>.</w:t>
+      </w:r>
+    </w:p>
+    <w:p/>
+    <w:p>
+      <w:pPr>
+        <w:pStyle w:val="2"/>
+      </w:pPr>
+      <w:r>
+        <w:t>Страница «Корзина»</w:t>
+      </w:r>
+    </w:p>
+    <w:p/>
+    <w:p>
+      <w:r>
+        <w:t xml:space="preserve">Сверху область общих </w:t>
+      </w:r>
+      <w:proofErr w:type="spellStart"/>
+      <w:r>
+        <w:t>валидационных</w:t>
+      </w:r>
+      <w:proofErr w:type="spellEnd"/>
+      <w:r>
+        <w:t xml:space="preserve"> сообщений:</w:t>
+      </w:r>
+    </w:p>
+    <w:p>
       <w:r>
         <w:rPr>
           <w:noProof/>
           <w:lang w:eastAsia="ru-RU"/>
         </w:rPr>
         <w:drawing>
-          <wp:inline distT="0" distB="0" distL="0" distR="0" wp14:anchorId="0DBD08C6" wp14:editId="04D00514">
-            <wp:extent cx="5940425" cy="2209165"/>
-            <wp:effectExtent l="0" t="0" r="3175" b="635"/>
-            <wp:docPr id="24" name="Рисунок 24"/>
+          <wp:inline distT="0" distB="0" distL="0" distR="0" wp14:anchorId="17969475" wp14:editId="146223BF">
+            <wp:extent cx="5940425" cy="1216660"/>
+            <wp:effectExtent l="0" t="0" r="3175" b="2540"/>
+            <wp:docPr id="3" name="Рисунок 3"/>
             <wp:cNvGraphicFramePr>
               <a:graphicFrameLocks xmlns:a="http://schemas.openxmlformats.org/drawingml/2006/main" noChangeAspect="1"/>
             </wp:cNvGraphicFramePr>
@@ -3854,7 +3948,7 @@
                   <pic:spPr>
                     <a:xfrm>
                       <a:off x="0" y="0"/>
-                      <a:ext cx="5940425" cy="2209165"/>
+                      <a:ext cx="5940425" cy="1216660"/>
                     </a:xfrm>
                     <a:prstGeom prst="rect">
                       <a:avLst/>
@@ -3867,24 +3961,67 @@
         </w:drawing>
       </w:r>
     </w:p>
-    <w:p/>
-    <w:p/>
-    <w:p>
-      <w:r>
-        <w:t>Под таблицей с данными расположен итоговый блок и кнопка «Оформить заказ»:</w:t>
-      </w:r>
-    </w:p>
-    <w:p>
+    <w:p>
+      <w:r>
+        <w:t xml:space="preserve">Затем таблица с данными и </w:t>
+      </w:r>
+      <w:proofErr w:type="spellStart"/>
+      <w:r>
+        <w:t>выпадашка</w:t>
+      </w:r>
+      <w:proofErr w:type="spellEnd"/>
+      <w:r>
+        <w:t xml:space="preserve"> с сортировкой (</w:t>
+      </w:r>
+      <w:proofErr w:type="spellStart"/>
+      <w:r>
+        <w:t>выпдашку</w:t>
+      </w:r>
+      <w:proofErr w:type="spellEnd"/>
+      <w:r>
+        <w:t xml:space="preserve"> нужно </w:t>
+      </w:r>
+      <w:proofErr w:type="spellStart"/>
+      <w:r>
+        <w:t>перестилить</w:t>
+      </w:r>
+      <w:proofErr w:type="spellEnd"/>
+      <w:r>
+        <w:t xml:space="preserve"> как было описано выше). В таблице с данными предусмотреть также вывод </w:t>
+      </w:r>
+      <w:proofErr w:type="spellStart"/>
+      <w:r>
+        <w:t>валидацинных</w:t>
+      </w:r>
+      <w:proofErr w:type="spellEnd"/>
+      <w:r>
+        <w:t xml:space="preserve"> сообщений, выровнять элементы по высоте предусмотреть </w:t>
+      </w:r>
+      <w:proofErr w:type="spellStart"/>
+      <w:r>
+        <w:t>респонсивность</w:t>
+      </w:r>
+      <w:proofErr w:type="spellEnd"/>
+      <w:r>
+        <w:t xml:space="preserve"> (сейчас всё начинает «плыть» при изменении размера экрана):</w:t>
+      </w:r>
+    </w:p>
+    <w:p>
+      <w:pPr>
+        <w:rPr>
+          <w:lang w:val="en-US"/>
+        </w:rPr>
+      </w:pPr>
       <w:r>
         <w:rPr>
           <w:noProof/>
           <w:lang w:eastAsia="ru-RU"/>
         </w:rPr>
         <w:drawing>
-          <wp:inline distT="0" distB="0" distL="0" distR="0" wp14:anchorId="37FFA052" wp14:editId="404F7B25">
-            <wp:extent cx="4276725" cy="1704975"/>
-            <wp:effectExtent l="0" t="0" r="9525" b="9525"/>
-            <wp:docPr id="39" name="Рисунок 39"/>
+          <wp:inline distT="0" distB="0" distL="0" distR="0" wp14:anchorId="0DBD08C6" wp14:editId="04D00514">
+            <wp:extent cx="5940425" cy="2209165"/>
+            <wp:effectExtent l="0" t="0" r="3175" b="635"/>
+            <wp:docPr id="24" name="Рисунок 24"/>
             <wp:cNvGraphicFramePr>
               <a:graphicFrameLocks xmlns:a="http://schemas.openxmlformats.org/drawingml/2006/main" noChangeAspect="1"/>
             </wp:cNvGraphicFramePr>
@@ -3904,6 +4041,56 @@
                   <pic:spPr>
                     <a:xfrm>
                       <a:off x="0" y="0"/>
+                      <a:ext cx="5940425" cy="2209165"/>
+                    </a:xfrm>
+                    <a:prstGeom prst="rect">
+                      <a:avLst/>
+                    </a:prstGeom>
+                  </pic:spPr>
+                </pic:pic>
+              </a:graphicData>
+            </a:graphic>
+          </wp:inline>
+        </w:drawing>
+      </w:r>
+    </w:p>
+    <w:p/>
+    <w:p/>
+    <w:p>
+      <w:r>
+        <w:t>Под таблицей с данными расположен итоговый блок и кнопка «Оформить заказ»:</w:t>
+      </w:r>
+    </w:p>
+    <w:p>
+      <w:r>
+        <w:rPr>
+          <w:noProof/>
+          <w:lang w:eastAsia="ru-RU"/>
+        </w:rPr>
+        <w:drawing>
+          <wp:inline distT="0" distB="0" distL="0" distR="0" wp14:anchorId="37FFA052" wp14:editId="404F7B25">
+            <wp:extent cx="4276725" cy="1704975"/>
+            <wp:effectExtent l="0" t="0" r="9525" b="9525"/>
+            <wp:docPr id="39" name="Рисунок 39"/>
+            <wp:cNvGraphicFramePr>
+              <a:graphicFrameLocks xmlns:a="http://schemas.openxmlformats.org/drawingml/2006/main" noChangeAspect="1"/>
+            </wp:cNvGraphicFramePr>
+            <a:graphic xmlns:a="http://schemas.openxmlformats.org/drawingml/2006/main">
+              <a:graphicData uri="http://schemas.openxmlformats.org/drawingml/2006/picture">
+                <pic:pic xmlns:pic="http://schemas.openxmlformats.org/drawingml/2006/picture">
+                  <pic:nvPicPr>
+                    <pic:cNvPr id="1" name=""/>
+                    <pic:cNvPicPr/>
+                  </pic:nvPicPr>
+                  <pic:blipFill>
+                    <a:blip r:embed="rId48"/>
+                    <a:stretch>
+                      <a:fillRect/>
+                    </a:stretch>
+                  </pic:blipFill>
+                  <pic:spPr>
+                    <a:xfrm>
+                      <a:off x="0" y="0"/>
                       <a:ext cx="4276725" cy="1704975"/>
                     </a:xfrm>
                     <a:prstGeom prst="rect">
@@ -3953,7 +4140,7 @@
                     <pic:cNvPicPr/>
                   </pic:nvPicPr>
                   <pic:blipFill>
-                    <a:blip r:embed="rId48"/>
+                    <a:blip r:embed="rId49"/>
                     <a:stretch>
                       <a:fillRect/>
                     </a:stretch>
@@ -4863,7 +5050,7 @@
 </file>
 
 <file path=customXml/itemProps1.xml><?xml version="1.0" encoding="utf-8"?>
-<ds:datastoreItem xmlns:ds="http://schemas.openxmlformats.org/officeDocument/2006/customXml" ds:itemID="{8C1F7248-E277-419F-AE9F-0CB41B96E9CB}">
+<ds:datastoreItem xmlns:ds="http://schemas.openxmlformats.org/officeDocument/2006/customXml" ds:itemID="{284D7209-93AD-4905-8B62-9F49F49EEE28}">
   <ds:schemaRefs>
     <ds:schemaRef ds:uri="http://schemas.openxmlformats.org/officeDocument/2006/bibliography"/>
   </ds:schemaRefs>

</xml_diff>